<commit_message>
finalized for submission let's go
</commit_message>
<xml_diff>
--- a/reviewers-notes.docx
+++ b/reviewers-notes.docx
@@ -2031,11 +2031,6 @@
       <w:r>
         <w:t>Behnam Bahrak</w:t>
       </w:r>
-    </w:p>
-    <w:p>
-      <w:pPr>
-        <w:jc w:val="both"/>
-      </w:pPr>
     </w:p>
     <w:sectPr>
       <w:pgSz w:w="12240" w:h="15840"/>
@@ -2355,6 +2350,7 @@
     <w:lsdException w:name="HTML Sample" w:semiHidden="1" w:unhideWhenUsed="1"/>
     <w:lsdException w:name="HTML Typewriter" w:semiHidden="1" w:unhideWhenUsed="1"/>
     <w:lsdException w:name="HTML Variable" w:semiHidden="1" w:unhideWhenUsed="1"/>
+    <w:lsdException w:name="Normal Table" w:semiHidden="1" w:unhideWhenUsed="1"/>
     <w:lsdException w:name="annotation subject" w:semiHidden="1" w:unhideWhenUsed="1"/>
     <w:lsdException w:name="No List" w:semiHidden="1" w:unhideWhenUsed="1"/>
     <w:lsdException w:name="Outline List 1" w:semiHidden="1" w:unhideWhenUsed="1"/>
@@ -2397,8 +2393,11 @@
     <w:lsdException w:name="Table Contemporary" w:semiHidden="1" w:unhideWhenUsed="1"/>
     <w:lsdException w:name="Table Elegant" w:semiHidden="1" w:unhideWhenUsed="1"/>
     <w:lsdException w:name="Table Professional" w:semiHidden="1" w:unhideWhenUsed="1"/>
+    <w:lsdException w:name="Table Subtle 1" w:semiHidden="1" w:unhideWhenUsed="1"/>
     <w:lsdException w:name="Table Subtle 2" w:semiHidden="1" w:unhideWhenUsed="1"/>
     <w:lsdException w:name="Table Web 1" w:semiHidden="1" w:unhideWhenUsed="1"/>
+    <w:lsdException w:name="Table Web 2" w:semiHidden="1" w:unhideWhenUsed="1"/>
+    <w:lsdException w:name="Table Web 3" w:semiHidden="1" w:unhideWhenUsed="1"/>
     <w:lsdException w:name="Balloon Text" w:semiHidden="1" w:unhideWhenUsed="1"/>
     <w:lsdException w:name="Table Grid" w:uiPriority="39"/>
     <w:lsdException w:name="Table Theme" w:semiHidden="1" w:unhideWhenUsed="1"/>

</xml_diff>

<commit_message>
changed rubber to robber xd
</commit_message>
<xml_diff>
--- a/reviewers-notes.docx
+++ b/reviewers-notes.docx
@@ -119,7 +119,19 @@
         <w:t>cop</w:t>
       </w:r>
       <w:r>
-        <w:t>s and rubbers”</w:t>
+        <w:t xml:space="preserve">s and </w:t>
+      </w:r>
+      <w:r>
+        <w:t>r</w:t>
+      </w:r>
+      <w:r>
+        <w:t>o</w:t>
+      </w:r>
+      <w:r>
+        <w:t>bbers</w:t>
+      </w:r>
+      <w:r>
+        <w:t>”</w:t>
       </w:r>
       <w:r>
         <w:t xml:space="preserve"> </w:t>

</xml_diff>